<commit_message>
Finished paper and clean repo
</commit_message>
<xml_diff>
--- a/Project_Report_EagleYuan.docx
+++ b/Project_Report_EagleYuan.docx
@@ -139,7 +139,7 @@
         </w:rPr>
         <w:t xml:space="preserve"> Link: </w:t>
       </w:r>
-      <w:hyperlink r:id="rId4" w:history="1">
+      <w:hyperlink r:id="rId5" w:history="1">
         <w:r>
           <w:rPr>
             <w:rStyle w:val="Hyperlink"/>
@@ -164,6 +164,14 @@
         <w:spacing w:line="276" w:lineRule="auto"/>
         <w:rPr>
           <w:rFonts w:ascii="Times New Roman" w:hAnsi="Times New Roman" w:cs="Times New Roman"/>
+        </w:rPr>
+      </w:pPr>
+    </w:p>
+    <w:p>
+      <w:pPr>
+        <w:spacing w:line="276" w:lineRule="auto"/>
+        <w:rPr>
+          <w:rFonts w:ascii="Times New Roman" w:hAnsi="Times New Roman" w:cs="Times New Roman"/>
           <w:b/>
           <w:bCs/>
         </w:rPr>
@@ -188,7 +196,55 @@
         <w:rPr>
           <w:rFonts w:ascii="Times New Roman" w:hAnsi="Times New Roman" w:cs="Times New Roman"/>
         </w:rPr>
-        <w:t xml:space="preserve">The presence of biomass has shown to be an important attribute in the global ecosystem. In addition to their general influence on an ecosystem [cite], their ability to balance energy to the ecosystem as well as their carbon trapping and oxygen releasing capabilities establish their crucial role in a system [cite]. Additionally, these biomasses have proven to be extremely sensitive to climate warming and cooling. This has caused an increase in their growth in multiple types of biomasses [cite], which in turn causes more changes to the ecosystem in an almost cyclic cause and effect chain [cite]. Given the role of biomass in the ecosystem, they are a particular interest of study in understanding </w:t>
+        <w:t>The presence of biomass has shown to be an important attribute in the global ecosystem. In addition to their general influence on an ecosystem [</w:t>
+      </w:r>
+      <w:r>
+        <w:rPr>
+          <w:rFonts w:ascii="Times New Roman" w:hAnsi="Times New Roman" w:cs="Times New Roman"/>
+        </w:rPr>
+        <w:t>1</w:t>
+      </w:r>
+      <w:r>
+        <w:rPr>
+          <w:rFonts w:ascii="Times New Roman" w:hAnsi="Times New Roman" w:cs="Times New Roman"/>
+        </w:rPr>
+        <w:t>], their ability to balance energy to the ecosystem as well as their carbon trapping and oxygen releasing capabilities establish their crucial role in a system [</w:t>
+      </w:r>
+      <w:r>
+        <w:rPr>
+          <w:rFonts w:ascii="Times New Roman" w:hAnsi="Times New Roman" w:cs="Times New Roman"/>
+        </w:rPr>
+        <w:t>2</w:t>
+      </w:r>
+      <w:r>
+        <w:rPr>
+          <w:rFonts w:ascii="Times New Roman" w:hAnsi="Times New Roman" w:cs="Times New Roman"/>
+        </w:rPr>
+        <w:t>]. Additionally, these biomasses have proven to be extremely sensitive to climate warming and cooling. This has caused an increase in their growth in multiple types of biomasses [</w:t>
+      </w:r>
+      <w:r>
+        <w:rPr>
+          <w:rFonts w:ascii="Times New Roman" w:hAnsi="Times New Roman" w:cs="Times New Roman"/>
+        </w:rPr>
+        <w:t>3</w:t>
+      </w:r>
+      <w:r>
+        <w:rPr>
+          <w:rFonts w:ascii="Times New Roman" w:hAnsi="Times New Roman" w:cs="Times New Roman"/>
+        </w:rPr>
+        <w:t>], which in turn causes more changes to the ecosystem in an almost cyclic cause and effect chain</w:t>
+      </w:r>
+      <w:r>
+        <w:rPr>
+          <w:rFonts w:ascii="Times New Roman" w:hAnsi="Times New Roman" w:cs="Times New Roman"/>
+        </w:rPr>
+        <w:t xml:space="preserve">. </w:t>
+      </w:r>
+      <w:r>
+        <w:rPr>
+          <w:rFonts w:ascii="Times New Roman" w:hAnsi="Times New Roman" w:cs="Times New Roman"/>
+        </w:rPr>
+        <w:t xml:space="preserve">Given the role of biomass in the ecosystem, they are a particular interest of study in understanding </w:t>
       </w:r>
       <w:r>
         <w:rPr>
@@ -214,7 +270,31 @@
         <w:rPr>
           <w:rFonts w:ascii="Times New Roman" w:hAnsi="Times New Roman" w:cs="Times New Roman"/>
         </w:rPr>
-        <w:t>As a result of the ever-expanding study of climate change, an even greater focus has been placed on the geographical location of the arctic. The primary reason for this focus is the studied effect of climate warming in the arctic is several times faster than anywhere else on the planet [cite]. There have been several major efforts to improve the coverage of research and data and analysis in the arctic due to the significance of its nature relative to the rest of the planet, including the dataset in which these Bayesian methods presented in this paper are based upon [cite]. This dataset includes years of study and data gathering aggregated over several arctic and subarctic regions across the planet. This dataset includes the measurements of biomass of several specific types of biomasses to have a consistent base to compare between, as well as several important factors measured in conjunction with the biomasses.</w:t>
+        <w:t>As a result of the ever-expanding study of climate change, an even greater focus has been placed on the geographical location of the arctic. The primary reason for this focus is the studied effect of climate warming in the arctic is several times faster than anywhere else on the planet [</w:t>
+      </w:r>
+      <w:r>
+        <w:rPr>
+          <w:rFonts w:ascii="Times New Roman" w:hAnsi="Times New Roman" w:cs="Times New Roman"/>
+        </w:rPr>
+        <w:t>4</w:t>
+      </w:r>
+      <w:r>
+        <w:rPr>
+          <w:rFonts w:ascii="Times New Roman" w:hAnsi="Times New Roman" w:cs="Times New Roman"/>
+        </w:rPr>
+        <w:t>]. There have been several major efforts to improve the coverage of research and data and analysis in the arctic due to the significance of its nature relative to the rest of the planet, including the dataset in which these Bayesian methods presented in this paper are based upon [</w:t>
+      </w:r>
+      <w:r>
+        <w:rPr>
+          <w:rFonts w:ascii="Times New Roman" w:hAnsi="Times New Roman" w:cs="Times New Roman"/>
+        </w:rPr>
+        <w:t>5</w:t>
+      </w:r>
+      <w:r>
+        <w:rPr>
+          <w:rFonts w:ascii="Times New Roman" w:hAnsi="Times New Roman" w:cs="Times New Roman"/>
+        </w:rPr>
+        <w:t>]. This dataset includes years of study and data gathering aggregated over several arctic and subarctic regions across the planet. This dataset includes the measurements of biomass of several specific types of biomasses to have a consistent base to compare between, as well as several important factors measured in conjunction with the biomasses.</w:t>
       </w:r>
     </w:p>
     <w:p>
@@ -366,7 +446,14 @@
         <w:rPr>
           <w:rFonts w:ascii="Times New Roman" w:hAnsi="Times New Roman" w:cs="Times New Roman"/>
         </w:rPr>
-        <w:t xml:space="preserve">choose to use the exponential </w:t>
+        <w:t xml:space="preserve">choose to use the </w:t>
+      </w:r>
+      <w:r>
+        <w:rPr>
+          <w:rFonts w:ascii="Times New Roman" w:hAnsi="Times New Roman" w:cs="Times New Roman"/>
+        </w:rPr>
+        <w:lastRenderedPageBreak/>
+        <w:t xml:space="preserve">exponential </w:t>
       </w:r>
       <w:r>
         <w:rPr>
@@ -2212,6 +2299,12 @@
         </w:rPr>
         <w:t>y variable.</w:t>
       </w:r>
+      <w:r>
+        <w:rPr>
+          <w:rFonts w:ascii="Times New Roman" w:hAnsi="Times New Roman" w:cs="Times New Roman"/>
+        </w:rPr>
+        <w:t xml:space="preserve"> Additionally, a lack of knowledge in the domain prevents from forming more informed priors.</w:t>
+      </w:r>
     </w:p>
     <w:p>
       <w:pPr>
@@ -2296,7 +2389,19 @@
         <w:rPr>
           <w:rFonts w:ascii="Times New Roman" w:hAnsi="Times New Roman" w:cs="Times New Roman"/>
         </w:rPr>
-        <w:t xml:space="preserve"> [cite both].</w:t>
+        <w:t xml:space="preserve"> [</w:t>
+      </w:r>
+      <w:r>
+        <w:rPr>
+          <w:rFonts w:ascii="Times New Roman" w:hAnsi="Times New Roman" w:cs="Times New Roman"/>
+        </w:rPr>
+        <w:t>6 and 7</w:t>
+      </w:r>
+      <w:r>
+        <w:rPr>
+          <w:rFonts w:ascii="Times New Roman" w:hAnsi="Times New Roman" w:cs="Times New Roman"/>
+        </w:rPr>
+        <w:t>].</w:t>
       </w:r>
     </w:p>
     <w:p>
@@ -2311,6 +2416,7 @@
         <w:rPr>
           <w:rFonts w:ascii="Times New Roman" w:hAnsi="Times New Roman" w:cs="Times New Roman"/>
         </w:rPr>
+        <w:lastRenderedPageBreak/>
         <w:t>PyMC</w:t>
       </w:r>
       <w:proofErr w:type="spellEnd"/>
@@ -2380,7 +2486,19 @@
         <w:rPr>
           <w:rFonts w:ascii="Times New Roman" w:hAnsi="Times New Roman" w:cs="Times New Roman"/>
         </w:rPr>
-        <w:t xml:space="preserve"> has implemented. </w:t>
+        <w:t xml:space="preserve"> has implemented</w:t>
+      </w:r>
+      <w:r>
+        <w:rPr>
+          <w:rFonts w:ascii="Times New Roman" w:hAnsi="Times New Roman" w:cs="Times New Roman"/>
+        </w:rPr>
+        <w:t xml:space="preserve"> and fit my model</w:t>
+      </w:r>
+      <w:r>
+        <w:rPr>
+          <w:rFonts w:ascii="Times New Roman" w:hAnsi="Times New Roman" w:cs="Times New Roman"/>
+        </w:rPr>
+        <w:t xml:space="preserve">. </w:t>
       </w:r>
     </w:p>
     <w:p>
@@ -2395,7 +2513,6 @@
         <w:rPr>
           <w:rFonts w:ascii="Times New Roman" w:hAnsi="Times New Roman" w:cs="Times New Roman"/>
         </w:rPr>
-        <w:lastRenderedPageBreak/>
         <w:t>Arviz</w:t>
       </w:r>
       <w:proofErr w:type="spellEnd"/>
@@ -2581,7 +2698,7 @@
                     <pic:cNvPicPr/>
                   </pic:nvPicPr>
                   <pic:blipFill>
-                    <a:blip r:embed="rId5">
+                    <a:blip r:embed="rId6">
                       <a:extLst>
                         <a:ext uri="{28A0092B-C50C-407E-A947-70E740481C1C}">
                           <a14:useLocalDpi xmlns:a14="http://schemas.microsoft.com/office/drawing/2010/main" val="0"/>
@@ -2733,7 +2850,19 @@
         <w:rPr>
           <w:rFonts w:ascii="Times New Roman" w:hAnsi="Times New Roman" w:cs="Times New Roman"/>
         </w:rPr>
-        <w:t xml:space="preserve">normalize the year to start from </w:t>
+        <w:t xml:space="preserve">normalize the year </w:t>
+      </w:r>
+      <w:r>
+        <w:rPr>
+          <w:rFonts w:ascii="Times New Roman" w:hAnsi="Times New Roman" w:cs="Times New Roman"/>
+        </w:rPr>
+        <w:t>by subtracting all years from</w:t>
+      </w:r>
+      <w:r>
+        <w:rPr>
+          <w:rFonts w:ascii="Times New Roman" w:hAnsi="Times New Roman" w:cs="Times New Roman"/>
+        </w:rPr>
+        <w:t xml:space="preserve"> </w:t>
       </w:r>
       <w:r>
         <w:rPr>
@@ -2789,6 +2918,7 @@
           <w:b/>
           <w:bCs/>
         </w:rPr>
+        <w:lastRenderedPageBreak/>
         <w:t>Methods</w:t>
       </w:r>
     </w:p>
@@ -2877,7 +3007,6 @@
         <w:rPr>
           <w:rFonts w:ascii="Times New Roman" w:hAnsi="Times New Roman" w:cs="Times New Roman"/>
         </w:rPr>
-        <w:lastRenderedPageBreak/>
         <w:t xml:space="preserve">arctic ecosystem. </w:t>
       </w:r>
       <w:r>
@@ -2978,7 +3107,7 @@
                     <pic:cNvPicPr/>
                   </pic:nvPicPr>
                   <pic:blipFill>
-                    <a:blip r:embed="rId6">
+                    <a:blip r:embed="rId7">
                       <a:extLst>
                         <a:ext uri="{28A0092B-C50C-407E-A947-70E740481C1C}">
                           <a14:useLocalDpi xmlns:a14="http://schemas.microsoft.com/office/drawing/2010/main" val="0"/>
@@ -3346,7 +3475,14 @@
         <w:rPr>
           <w:rFonts w:ascii="Times New Roman" w:hAnsi="Times New Roman" w:cs="Times New Roman"/>
         </w:rPr>
-        <w:t xml:space="preserve">use these two plots to demonstrate both the change of </w:t>
+        <w:t xml:space="preserve">use these two plots to demonstrate both the </w:t>
+      </w:r>
+      <w:r>
+        <w:rPr>
+          <w:rFonts w:ascii="Times New Roman" w:hAnsi="Times New Roman" w:cs="Times New Roman"/>
+        </w:rPr>
+        <w:lastRenderedPageBreak/>
+        <w:t xml:space="preserve">change of </w:t>
       </w:r>
       <w:r>
         <w:rPr>
@@ -3466,14 +3602,7 @@
         <w:rPr>
           <w:rFonts w:ascii="Times New Roman" w:hAnsi="Times New Roman" w:cs="Times New Roman"/>
         </w:rPr>
-        <w:t xml:space="preserve">exponential distribution, it would be an interesting variation </w:t>
-      </w:r>
-      <w:r>
-        <w:rPr>
-          <w:rFonts w:ascii="Times New Roman" w:hAnsi="Times New Roman" w:cs="Times New Roman"/>
-        </w:rPr>
-        <w:lastRenderedPageBreak/>
-        <w:t xml:space="preserve">to model this to a normal distribution. Thus, </w:t>
+        <w:t xml:space="preserve">exponential distribution, it would be an interesting variation to model this to a normal distribution. Thus, </w:t>
       </w:r>
       <w:r>
         <w:rPr>
@@ -3582,7 +3711,7 @@
                     <pic:cNvPicPr/>
                   </pic:nvPicPr>
                   <pic:blipFill>
-                    <a:blip r:embed="rId7">
+                    <a:blip r:embed="rId8">
                       <a:extLst>
                         <a:ext uri="{28A0092B-C50C-407E-A947-70E740481C1C}">
                           <a14:useLocalDpi xmlns:a14="http://schemas.microsoft.com/office/drawing/2010/main" val="0"/>
@@ -3629,7 +3758,7 @@
                     <pic:cNvPicPr/>
                   </pic:nvPicPr>
                   <pic:blipFill>
-                    <a:blip r:embed="rId8">
+                    <a:blip r:embed="rId9">
                       <a:extLst>
                         <a:ext uri="{28A0092B-C50C-407E-A947-70E740481C1C}">
                           <a14:useLocalDpi xmlns:a14="http://schemas.microsoft.com/office/drawing/2010/main" val="0"/>
@@ -3891,7 +4020,25 @@
         <w:rPr>
           <w:rFonts w:ascii="Times New Roman" w:hAnsi="Times New Roman" w:cs="Times New Roman"/>
         </w:rPr>
-        <w:t>With or without Nan densities (masking)</w:t>
+        <w:t xml:space="preserve">With or without </w:t>
+      </w:r>
+      <w:r>
+        <w:rPr>
+          <w:rFonts w:ascii="Times New Roman" w:hAnsi="Times New Roman" w:cs="Times New Roman"/>
+        </w:rPr>
+        <w:t>Null</w:t>
+      </w:r>
+      <w:r>
+        <w:rPr>
+          <w:rFonts w:ascii="Times New Roman" w:hAnsi="Times New Roman" w:cs="Times New Roman"/>
+        </w:rPr>
+        <w:t xml:space="preserve">/Missing </w:t>
+      </w:r>
+      <w:r>
+        <w:rPr>
+          <w:rFonts w:ascii="Times New Roman" w:hAnsi="Times New Roman" w:cs="Times New Roman"/>
+        </w:rPr>
+        <w:t>densities (masking)</w:t>
       </w:r>
     </w:p>
     <w:p>
@@ -4070,7 +4217,6 @@
           <w:rFonts w:ascii="Times New Roman" w:hAnsi="Times New Roman" w:cs="Times New Roman"/>
           <w:noProof/>
         </w:rPr>
-        <w:lastRenderedPageBreak/>
         <w:drawing>
           <wp:inline distT="0" distB="0" distL="0" distR="0" wp14:anchorId="34BD0CD9" wp14:editId="7BEEBC70">
             <wp:extent cx="3200400" cy="2778529"/>
@@ -4087,7 +4233,7 @@
                     <pic:cNvPicPr/>
                   </pic:nvPicPr>
                   <pic:blipFill>
-                    <a:blip r:embed="rId9">
+                    <a:blip r:embed="rId10">
                       <a:extLst>
                         <a:ext uri="{28A0092B-C50C-407E-A947-70E740481C1C}">
                           <a14:useLocalDpi xmlns:a14="http://schemas.microsoft.com/office/drawing/2010/main" val="0"/>
@@ -4134,7 +4280,7 @@
                     <pic:cNvPicPr/>
                   </pic:nvPicPr>
                   <pic:blipFill>
-                    <a:blip r:embed="rId10">
+                    <a:blip r:embed="rId11">
                       <a:extLst>
                         <a:ext uri="{28A0092B-C50C-407E-A947-70E740481C1C}">
                           <a14:useLocalDpi xmlns:a14="http://schemas.microsoft.com/office/drawing/2010/main" val="0"/>
@@ -5722,6 +5868,7 @@
               <w:rPr>
                 <w:rFonts w:ascii="Times New Roman" w:hAnsi="Times New Roman" w:cs="Times New Roman"/>
               </w:rPr>
+              <w:lastRenderedPageBreak/>
               <w:t>(</w:t>
             </w:r>
             <w:r>
@@ -5765,6 +5912,7 @@
               <w:rPr>
                 <w:rFonts w:ascii="Times New Roman" w:hAnsi="Times New Roman" w:cs="Times New Roman"/>
               </w:rPr>
+              <w:lastRenderedPageBreak/>
               <w:t>0.014,</w:t>
             </w:r>
           </w:p>
@@ -5779,6 +5927,7 @@
               <w:rPr>
                 <w:rFonts w:ascii="Times New Roman" w:hAnsi="Times New Roman" w:cs="Times New Roman"/>
               </w:rPr>
+              <w:lastRenderedPageBreak/>
               <w:t>(0.012, 0.016)</w:t>
             </w:r>
           </w:p>
@@ -5798,6 +5947,7 @@
               <w:rPr>
                 <w:rFonts w:ascii="Times New Roman" w:hAnsi="Times New Roman" w:cs="Times New Roman"/>
               </w:rPr>
+              <w:lastRenderedPageBreak/>
               <w:t>0.002,</w:t>
             </w:r>
           </w:p>
@@ -5812,6 +5962,7 @@
               <w:rPr>
                 <w:rFonts w:ascii="Times New Roman" w:hAnsi="Times New Roman" w:cs="Times New Roman"/>
               </w:rPr>
+              <w:lastRenderedPageBreak/>
               <w:t>(</w:t>
             </w:r>
             <w:r>
@@ -5861,6 +6012,7 @@
               <w:rPr>
                 <w:rFonts w:ascii="Times New Roman" w:hAnsi="Times New Roman" w:cs="Times New Roman"/>
               </w:rPr>
+              <w:lastRenderedPageBreak/>
               <w:t>0.01</w:t>
             </w:r>
             <w:r>
@@ -5887,6 +6039,7 @@
               <w:rPr>
                 <w:rFonts w:ascii="Times New Roman" w:hAnsi="Times New Roman" w:cs="Times New Roman"/>
               </w:rPr>
+              <w:lastRenderedPageBreak/>
               <w:t>(0.01</w:t>
             </w:r>
             <w:r>
@@ -5933,6 +6086,7 @@
               <w:rPr>
                 <w:rFonts w:ascii="Times New Roman" w:hAnsi="Times New Roman" w:cs="Times New Roman"/>
               </w:rPr>
+              <w:lastRenderedPageBreak/>
               <w:t>C_MeanPrecipitation</w:t>
             </w:r>
             <w:proofErr w:type="spellEnd"/>
@@ -6091,19 +6245,10 @@
           <w:rFonts w:ascii="Times New Roman" w:hAnsi="Times New Roman" w:cs="Times New Roman"/>
         </w:rPr>
       </w:pPr>
-    </w:p>
-    <w:p>
-      <w:pPr>
-        <w:spacing w:line="276" w:lineRule="auto"/>
-        <w:rPr>
-          <w:rFonts w:ascii="Times New Roman" w:hAnsi="Times New Roman" w:cs="Times New Roman"/>
-        </w:rPr>
-      </w:pPr>
-      <w:r>
-        <w:rPr>
-          <w:rFonts w:ascii="Times New Roman" w:hAnsi="Times New Roman" w:cs="Times New Roman"/>
-        </w:rPr>
-        <w:lastRenderedPageBreak/>
+      <w:r>
+        <w:rPr>
+          <w:rFonts w:ascii="Times New Roman" w:hAnsi="Times New Roman" w:cs="Times New Roman"/>
+        </w:rPr>
         <w:t xml:space="preserve">I </w:t>
       </w:r>
       <w:r>
@@ -6230,76 +6375,6 @@
                 <pic:pic xmlns:pic="http://schemas.openxmlformats.org/drawingml/2006/picture">
                   <pic:nvPicPr>
                     <pic:cNvPr id="1192036348" name="Picture 8" descr="A graph of a graph&#10;&#10;Description automatically generated with medium confidence"/>
-                    <pic:cNvPicPr/>
-                  </pic:nvPicPr>
-                  <pic:blipFill>
-                    <a:blip r:embed="rId11">
-                      <a:extLst>
-                        <a:ext uri="{28A0092B-C50C-407E-A947-70E740481C1C}">
-                          <a14:useLocalDpi xmlns:a14="http://schemas.microsoft.com/office/drawing/2010/main" val="0"/>
-                        </a:ext>
-                      </a:extLst>
-                    </a:blip>
-                    <a:stretch>
-                      <a:fillRect/>
-                    </a:stretch>
-                  </pic:blipFill>
-                  <pic:spPr>
-                    <a:xfrm>
-                      <a:off x="0" y="0"/>
-                      <a:ext cx="5943600" cy="990600"/>
-                    </a:xfrm>
-                    <a:prstGeom prst="rect">
-                      <a:avLst/>
-                    </a:prstGeom>
-                  </pic:spPr>
-                </pic:pic>
-              </a:graphicData>
-            </a:graphic>
-          </wp:inline>
-        </w:drawing>
-      </w:r>
-    </w:p>
-    <w:p>
-      <w:pPr>
-        <w:spacing w:line="276" w:lineRule="auto"/>
-        <w:jc w:val="center"/>
-        <w:rPr>
-          <w:rFonts w:ascii="Times New Roman" w:hAnsi="Times New Roman" w:cs="Times New Roman"/>
-        </w:rPr>
-      </w:pPr>
-      <w:r>
-        <w:rPr>
-          <w:rFonts w:ascii="Times New Roman" w:hAnsi="Times New Roman" w:cs="Times New Roman"/>
-        </w:rPr>
-        <w:t>Without zeros</w:t>
-      </w:r>
-    </w:p>
-    <w:p>
-      <w:pPr>
-        <w:spacing w:line="276" w:lineRule="auto"/>
-        <w:rPr>
-          <w:rFonts w:ascii="Times New Roman" w:hAnsi="Times New Roman" w:cs="Times New Roman"/>
-        </w:rPr>
-      </w:pPr>
-      <w:r>
-        <w:rPr>
-          <w:rFonts w:ascii="Times New Roman" w:hAnsi="Times New Roman" w:cs="Times New Roman"/>
-          <w:noProof/>
-        </w:rPr>
-        <w:drawing>
-          <wp:inline distT="0" distB="0" distL="0" distR="0" wp14:anchorId="1A543026" wp14:editId="573E0078">
-            <wp:extent cx="5943600" cy="990600"/>
-            <wp:effectExtent l="0" t="0" r="0" b="0"/>
-            <wp:docPr id="857768591" name="Picture 9" descr="A diagram of a rectangular object&#10;&#10;Description automatically generated with medium confidence"/>
-            <wp:cNvGraphicFramePr>
-              <a:graphicFrameLocks xmlns:a="http://schemas.openxmlformats.org/drawingml/2006/main" noChangeAspect="1"/>
-            </wp:cNvGraphicFramePr>
-            <a:graphic xmlns:a="http://schemas.openxmlformats.org/drawingml/2006/main">
-              <a:graphicData uri="http://schemas.openxmlformats.org/drawingml/2006/picture">
-                <pic:pic xmlns:pic="http://schemas.openxmlformats.org/drawingml/2006/picture">
-                  <pic:nvPicPr>
-                    <pic:cNvPr id="857768591" name="Picture 9" descr="A diagram of a rectangular object&#10;&#10;Description automatically generated with medium confidence"/>
                     <pic:cNvPicPr/>
                   </pic:nvPicPr>
                   <pic:blipFill>
@@ -6342,6 +6417,76 @@
         <w:rPr>
           <w:rFonts w:ascii="Times New Roman" w:hAnsi="Times New Roman" w:cs="Times New Roman"/>
         </w:rPr>
+        <w:t>Without zeros</w:t>
+      </w:r>
+    </w:p>
+    <w:p>
+      <w:pPr>
+        <w:spacing w:line="276" w:lineRule="auto"/>
+        <w:rPr>
+          <w:rFonts w:ascii="Times New Roman" w:hAnsi="Times New Roman" w:cs="Times New Roman"/>
+        </w:rPr>
+      </w:pPr>
+      <w:r>
+        <w:rPr>
+          <w:rFonts w:ascii="Times New Roman" w:hAnsi="Times New Roman" w:cs="Times New Roman"/>
+          <w:noProof/>
+        </w:rPr>
+        <w:drawing>
+          <wp:inline distT="0" distB="0" distL="0" distR="0" wp14:anchorId="1A543026" wp14:editId="573E0078">
+            <wp:extent cx="5943600" cy="990600"/>
+            <wp:effectExtent l="0" t="0" r="0" b="0"/>
+            <wp:docPr id="857768591" name="Picture 9" descr="A diagram of a rectangular object&#10;&#10;Description automatically generated with medium confidence"/>
+            <wp:cNvGraphicFramePr>
+              <a:graphicFrameLocks xmlns:a="http://schemas.openxmlformats.org/drawingml/2006/main" noChangeAspect="1"/>
+            </wp:cNvGraphicFramePr>
+            <a:graphic xmlns:a="http://schemas.openxmlformats.org/drawingml/2006/main">
+              <a:graphicData uri="http://schemas.openxmlformats.org/drawingml/2006/picture">
+                <pic:pic xmlns:pic="http://schemas.openxmlformats.org/drawingml/2006/picture">
+                  <pic:nvPicPr>
+                    <pic:cNvPr id="857768591" name="Picture 9" descr="A diagram of a rectangular object&#10;&#10;Description automatically generated with medium confidence"/>
+                    <pic:cNvPicPr/>
+                  </pic:nvPicPr>
+                  <pic:blipFill>
+                    <a:blip r:embed="rId13">
+                      <a:extLst>
+                        <a:ext uri="{28A0092B-C50C-407E-A947-70E740481C1C}">
+                          <a14:useLocalDpi xmlns:a14="http://schemas.microsoft.com/office/drawing/2010/main" val="0"/>
+                        </a:ext>
+                      </a:extLst>
+                    </a:blip>
+                    <a:stretch>
+                      <a:fillRect/>
+                    </a:stretch>
+                  </pic:blipFill>
+                  <pic:spPr>
+                    <a:xfrm>
+                      <a:off x="0" y="0"/>
+                      <a:ext cx="5943600" cy="990600"/>
+                    </a:xfrm>
+                    <a:prstGeom prst="rect">
+                      <a:avLst/>
+                    </a:prstGeom>
+                  </pic:spPr>
+                </pic:pic>
+              </a:graphicData>
+            </a:graphic>
+          </wp:inline>
+        </w:drawing>
+      </w:r>
+    </w:p>
+    <w:p>
+      <w:pPr>
+        <w:spacing w:line="276" w:lineRule="auto"/>
+        <w:jc w:val="center"/>
+        <w:rPr>
+          <w:rFonts w:ascii="Times New Roman" w:hAnsi="Times New Roman" w:cs="Times New Roman"/>
+        </w:rPr>
+      </w:pPr>
+      <w:r>
+        <w:rPr>
+          <w:rFonts w:ascii="Times New Roman" w:hAnsi="Times New Roman" w:cs="Times New Roman"/>
+        </w:rPr>
         <w:t>With zeros</w:t>
       </w:r>
     </w:p>
@@ -6373,7 +6518,7 @@
                     <pic:cNvPicPr/>
                   </pic:nvPicPr>
                   <pic:blipFill>
-                    <a:blip r:embed="rId13">
+                    <a:blip r:embed="rId14">
                       <a:extLst>
                         <a:ext uri="{28A0092B-C50C-407E-A947-70E740481C1C}">
                           <a14:useLocalDpi xmlns:a14="http://schemas.microsoft.com/office/drawing/2010/main" val="0"/>
@@ -6420,7 +6565,7 @@
                     <pic:cNvPicPr/>
                   </pic:nvPicPr>
                   <pic:blipFill>
-                    <a:blip r:embed="rId14">
+                    <a:blip r:embed="rId15">
                       <a:extLst>
                         <a:ext uri="{28A0092B-C50C-407E-A947-70E740481C1C}">
                           <a14:useLocalDpi xmlns:a14="http://schemas.microsoft.com/office/drawing/2010/main" val="0"/>
@@ -6589,7 +6734,7 @@
                     <pic:cNvPicPr/>
                   </pic:nvPicPr>
                   <pic:blipFill>
-                    <a:blip r:embed="rId15">
+                    <a:blip r:embed="rId16">
                       <a:extLst>
                         <a:ext uri="{28A0092B-C50C-407E-A947-70E740481C1C}">
                           <a14:useLocalDpi xmlns:a14="http://schemas.microsoft.com/office/drawing/2010/main" val="0"/>
@@ -6636,7 +6781,7 @@
                     <pic:cNvPicPr/>
                   </pic:nvPicPr>
                   <pic:blipFill>
-                    <a:blip r:embed="rId16">
+                    <a:blip r:embed="rId17">
                       <a:extLst>
                         <a:ext uri="{28A0092B-C50C-407E-A947-70E740481C1C}">
                           <a14:useLocalDpi xmlns:a14="http://schemas.microsoft.com/office/drawing/2010/main" val="0"/>
@@ -8819,7 +8964,7 @@
                     <pic:cNvPicPr/>
                   </pic:nvPicPr>
                   <pic:blipFill>
-                    <a:blip r:embed="rId17" cstate="print">
+                    <a:blip r:embed="rId18" cstate="print">
                       <a:extLst>
                         <a:ext uri="{28A0092B-C50C-407E-A947-70E740481C1C}">
                           <a14:useLocalDpi xmlns:a14="http://schemas.microsoft.com/office/drawing/2010/main" val="0"/>
@@ -8890,7 +9035,7 @@
                     <pic:cNvPicPr/>
                   </pic:nvPicPr>
                   <pic:blipFill>
-                    <a:blip r:embed="rId18" cstate="print">
+                    <a:blip r:embed="rId19" cstate="print">
                       <a:extLst>
                         <a:ext uri="{28A0092B-C50C-407E-A947-70E740481C1C}">
                           <a14:useLocalDpi xmlns:a14="http://schemas.microsoft.com/office/drawing/2010/main" val="0"/>
@@ -8961,7 +9106,7 @@
                     <pic:cNvPicPr/>
                   </pic:nvPicPr>
                   <pic:blipFill>
-                    <a:blip r:embed="rId19">
+                    <a:blip r:embed="rId20">
                       <a:extLst>
                         <a:ext uri="{28A0092B-C50C-407E-A947-70E740481C1C}">
                           <a14:useLocalDpi xmlns:a14="http://schemas.microsoft.com/office/drawing/2010/main" val="0"/>
@@ -9008,7 +9153,7 @@
                     <pic:cNvPicPr/>
                   </pic:nvPicPr>
                   <pic:blipFill>
-                    <a:blip r:embed="rId20">
+                    <a:blip r:embed="rId21">
                       <a:extLst>
                         <a:ext uri="{28A0092B-C50C-407E-A947-70E740481C1C}">
                           <a14:useLocalDpi xmlns:a14="http://schemas.microsoft.com/office/drawing/2010/main" val="0"/>
@@ -9245,14 +9390,12 @@
         </w:rPr>
         <w:t xml:space="preserve">I </w:t>
       </w:r>
-      <w:proofErr w:type="gramStart"/>
-      <w:r>
-        <w:rPr>
-          <w:rFonts w:ascii="Times New Roman" w:hAnsi="Times New Roman" w:cs="Times New Roman"/>
-        </w:rPr>
-        <w:t>were</w:t>
-      </w:r>
-      <w:proofErr w:type="gramEnd"/>
+      <w:r>
+        <w:rPr>
+          <w:rFonts w:ascii="Times New Roman" w:hAnsi="Times New Roman" w:cs="Times New Roman"/>
+        </w:rPr>
+        <w:t>was</w:t>
+      </w:r>
       <w:r>
         <w:rPr>
           <w:rFonts w:ascii="Times New Roman" w:hAnsi="Times New Roman" w:cs="Times New Roman"/>
@@ -9617,7 +9760,19 @@
         <w:rPr>
           <w:rFonts w:ascii="Times New Roman" w:hAnsi="Times New Roman" w:cs="Times New Roman"/>
         </w:rPr>
-        <w:t>introduction, this follows studies from literature that over time global warming is causing growth in arctic biomass [cite].</w:t>
+        <w:t>introduction, this follows studies from literature that over time global warming is causing growth in arctic biomass [</w:t>
+      </w:r>
+      <w:r>
+        <w:rPr>
+          <w:rFonts w:ascii="Times New Roman" w:hAnsi="Times New Roman" w:cs="Times New Roman"/>
+        </w:rPr>
+        <w:t>3</w:t>
+      </w:r>
+      <w:r>
+        <w:rPr>
+          <w:rFonts w:ascii="Times New Roman" w:hAnsi="Times New Roman" w:cs="Times New Roman"/>
+        </w:rPr>
+        <w:t>].</w:t>
       </w:r>
     </w:p>
     <w:p>
@@ -9988,7 +10143,19 @@
         <w:rPr>
           <w:rFonts w:ascii="Times New Roman" w:hAnsi="Times New Roman" w:cs="Times New Roman"/>
         </w:rPr>
-        <w:t xml:space="preserve"> [cite]</w:t>
+        <w:t xml:space="preserve"> [</w:t>
+      </w:r>
+      <w:r>
+        <w:rPr>
+          <w:rFonts w:ascii="Times New Roman" w:hAnsi="Times New Roman" w:cs="Times New Roman"/>
+        </w:rPr>
+        <w:t>3</w:t>
+      </w:r>
+      <w:r>
+        <w:rPr>
+          <w:rFonts w:ascii="Times New Roman" w:hAnsi="Times New Roman" w:cs="Times New Roman"/>
+        </w:rPr>
+        <w:t>]</w:t>
       </w:r>
       <w:r>
         <w:rPr>
@@ -10050,11 +10217,311 @@
     </w:p>
     <w:p>
       <w:pPr>
+        <w:pStyle w:val="ListParagraph"/>
+        <w:numPr>
+          <w:ilvl w:val="0"/>
+          <w:numId w:val="1"/>
+        </w:numPr>
         <w:spacing w:line="276" w:lineRule="auto"/>
         <w:rPr>
           <w:rFonts w:ascii="Times New Roman" w:hAnsi="Times New Roman" w:cs="Times New Roman"/>
         </w:rPr>
       </w:pPr>
+      <w:r>
+        <w:rPr>
+          <w:rFonts w:ascii="Times New Roman" w:hAnsi="Times New Roman" w:cs="Times New Roman"/>
+        </w:rPr>
+        <w:t xml:space="preserve">Downing, A. &amp; </w:t>
+      </w:r>
+      <w:proofErr w:type="spellStart"/>
+      <w:r>
+        <w:rPr>
+          <w:rFonts w:ascii="Times New Roman" w:hAnsi="Times New Roman" w:cs="Times New Roman"/>
+        </w:rPr>
+        <w:t>Cuerrier</w:t>
+      </w:r>
+      <w:proofErr w:type="spellEnd"/>
+      <w:r>
+        <w:rPr>
+          <w:rFonts w:ascii="Times New Roman" w:hAnsi="Times New Roman" w:cs="Times New Roman"/>
+        </w:rPr>
+        <w:t>, A. A synthesis of the impacts of climate change on the First Nations and Inuit of Canada. Indian Journal of Traditional Knowledge 10, 57–70 (2011).</w:t>
+      </w:r>
+    </w:p>
+    <w:p>
+      <w:pPr>
+        <w:pStyle w:val="ListParagraph"/>
+        <w:numPr>
+          <w:ilvl w:val="0"/>
+          <w:numId w:val="1"/>
+        </w:numPr>
+        <w:spacing w:line="276" w:lineRule="auto"/>
+        <w:rPr>
+          <w:rFonts w:ascii="Times New Roman" w:hAnsi="Times New Roman" w:cs="Times New Roman"/>
+        </w:rPr>
+      </w:pPr>
+      <w:r>
+        <w:rPr>
+          <w:rFonts w:ascii="Times New Roman" w:hAnsi="Times New Roman" w:cs="Times New Roman"/>
+        </w:rPr>
+        <w:t>Chapin, F. S. 3rd et al. Role of land-surface changes in arctic summer warming. Science 310, 657–660, https://doi.org/10.1126/science.1117368 (2005).</w:t>
+      </w:r>
+    </w:p>
+    <w:p>
+      <w:pPr>
+        <w:pStyle w:val="ListParagraph"/>
+        <w:numPr>
+          <w:ilvl w:val="0"/>
+          <w:numId w:val="1"/>
+        </w:numPr>
+        <w:spacing w:line="276" w:lineRule="auto"/>
+        <w:rPr>
+          <w:rFonts w:ascii="Times New Roman" w:hAnsi="Times New Roman" w:cs="Times New Roman"/>
+        </w:rPr>
+      </w:pPr>
+      <w:r>
+        <w:rPr>
+          <w:rFonts w:ascii="Times New Roman" w:hAnsi="Times New Roman" w:cs="Times New Roman"/>
+        </w:rPr>
+        <w:t xml:space="preserve">Berner, L. T. et al. </w:t>
+      </w:r>
+      <w:proofErr w:type="gramStart"/>
+      <w:r>
+        <w:rPr>
+          <w:rFonts w:ascii="Times New Roman" w:hAnsi="Times New Roman" w:cs="Times New Roman"/>
+        </w:rPr>
+        <w:t>Summer</w:t>
+      </w:r>
+      <w:proofErr w:type="gramEnd"/>
+      <w:r>
+        <w:rPr>
+          <w:rFonts w:ascii="Times New Roman" w:hAnsi="Times New Roman" w:cs="Times New Roman"/>
+        </w:rPr>
+        <w:t xml:space="preserve"> warming explains widespread but not uniform greening in the Arctic tundra biome. Nature Communications 11, 4621, https://doi.org/10.1038/s41467-020-18479-5 (2020).</w:t>
+      </w:r>
+    </w:p>
+    <w:p>
+      <w:pPr>
+        <w:pStyle w:val="ListParagraph"/>
+        <w:numPr>
+          <w:ilvl w:val="0"/>
+          <w:numId w:val="1"/>
+        </w:numPr>
+        <w:spacing w:line="276" w:lineRule="auto"/>
+        <w:rPr>
+          <w:rFonts w:ascii="Times New Roman" w:hAnsi="Times New Roman" w:cs="Times New Roman"/>
+        </w:rPr>
+      </w:pPr>
+      <w:proofErr w:type="spellStart"/>
+      <w:r>
+        <w:rPr>
+          <w:rFonts w:ascii="Times New Roman" w:hAnsi="Times New Roman" w:cs="Times New Roman"/>
+        </w:rPr>
+        <w:t>Rantanen</w:t>
+      </w:r>
+      <w:proofErr w:type="spellEnd"/>
+      <w:r>
+        <w:rPr>
+          <w:rFonts w:ascii="Times New Roman" w:hAnsi="Times New Roman" w:cs="Times New Roman"/>
+        </w:rPr>
+        <w:t>, M. et al. The Arctic has warmed nearly four times faster than the globe since 1979. Communications Earth &amp; Environment 3, 168, https://doi.org/10.1038/s43247-022-00498-3 (2022).</w:t>
+      </w:r>
+    </w:p>
+    <w:p>
+      <w:pPr>
+        <w:pStyle w:val="ListParagraph"/>
+        <w:numPr>
+          <w:ilvl w:val="0"/>
+          <w:numId w:val="1"/>
+        </w:numPr>
+        <w:spacing w:line="276" w:lineRule="auto"/>
+        <w:rPr>
+          <w:rFonts w:ascii="Times New Roman" w:hAnsi="Times New Roman" w:cs="Times New Roman"/>
+        </w:rPr>
+      </w:pPr>
+      <w:r>
+        <w:rPr>
+          <w:rFonts w:ascii="Times New Roman" w:hAnsi="Times New Roman" w:cs="Times New Roman"/>
+        </w:rPr>
+        <w:t xml:space="preserve">Berner, L.T., </w:t>
+      </w:r>
+      <w:proofErr w:type="spellStart"/>
+      <w:r>
+        <w:rPr>
+          <w:rFonts w:ascii="Times New Roman" w:hAnsi="Times New Roman" w:cs="Times New Roman"/>
+        </w:rPr>
+        <w:t>Orndahl</w:t>
+      </w:r>
+      <w:proofErr w:type="spellEnd"/>
+      <w:r>
+        <w:rPr>
+          <w:rFonts w:ascii="Times New Roman" w:hAnsi="Times New Roman" w:cs="Times New Roman"/>
+        </w:rPr>
+        <w:t xml:space="preserve">, K.M., Rose, M. et al. The Arctic Plant Aboveground Biomass Synthesis Dataset. Sci Data 11, 305 (2024). </w:t>
+      </w:r>
+      <w:hyperlink r:id="rId22" w:history="1">
+        <w:r>
+          <w:rPr>
+            <w:rStyle w:val="Hyperlink"/>
+            <w:rFonts w:ascii="Times New Roman" w:hAnsi="Times New Roman" w:cs="Times New Roman"/>
+          </w:rPr>
+          <w:t>https://doi.org/10.1038/s41597-024-03139-w</w:t>
+        </w:r>
+      </w:hyperlink>
+    </w:p>
+    <w:p>
+      <w:pPr>
+        <w:pStyle w:val="ListParagraph"/>
+        <w:numPr>
+          <w:ilvl w:val="0"/>
+          <w:numId w:val="1"/>
+        </w:numPr>
+        <w:spacing w:line="276" w:lineRule="auto"/>
+        <w:rPr>
+          <w:rFonts w:ascii="Times New Roman" w:hAnsi="Times New Roman" w:cs="Times New Roman"/>
+        </w:rPr>
+      </w:pPr>
+      <w:r>
+        <w:rPr>
+          <w:rFonts w:ascii="Times New Roman" w:hAnsi="Times New Roman" w:cs="Times New Roman"/>
+        </w:rPr>
+        <w:t>Abril-</w:t>
+      </w:r>
+      <w:proofErr w:type="spellStart"/>
+      <w:r>
+        <w:rPr>
+          <w:rFonts w:ascii="Times New Roman" w:hAnsi="Times New Roman" w:cs="Times New Roman"/>
+        </w:rPr>
+        <w:t>Pla</w:t>
+      </w:r>
+      <w:proofErr w:type="spellEnd"/>
+      <w:r>
+        <w:rPr>
+          <w:rFonts w:ascii="Times New Roman" w:hAnsi="Times New Roman" w:cs="Times New Roman"/>
+        </w:rPr>
+        <w:t xml:space="preserve"> O, </w:t>
+      </w:r>
+      <w:proofErr w:type="spellStart"/>
+      <w:r>
+        <w:rPr>
+          <w:rFonts w:ascii="Times New Roman" w:hAnsi="Times New Roman" w:cs="Times New Roman"/>
+        </w:rPr>
+        <w:t>Andreani</w:t>
+      </w:r>
+      <w:proofErr w:type="spellEnd"/>
+      <w:r>
+        <w:rPr>
+          <w:rFonts w:ascii="Times New Roman" w:hAnsi="Times New Roman" w:cs="Times New Roman"/>
+        </w:rPr>
+        <w:t xml:space="preserve"> V, Carroll C, et al. </w:t>
+      </w:r>
+      <w:proofErr w:type="spellStart"/>
+      <w:r>
+        <w:rPr>
+          <w:rFonts w:ascii="Times New Roman" w:hAnsi="Times New Roman" w:cs="Times New Roman"/>
+        </w:rPr>
+        <w:t>PyMC</w:t>
+      </w:r>
+      <w:proofErr w:type="spellEnd"/>
+      <w:r>
+        <w:rPr>
+          <w:rFonts w:ascii="Times New Roman" w:hAnsi="Times New Roman" w:cs="Times New Roman"/>
+        </w:rPr>
+        <w:t xml:space="preserve">: a modern, and comprehensive probabilistic programming framework in Python. </w:t>
+      </w:r>
+      <w:proofErr w:type="spellStart"/>
+      <w:r>
+        <w:rPr>
+          <w:rFonts w:ascii="Times New Roman" w:hAnsi="Times New Roman" w:cs="Times New Roman"/>
+        </w:rPr>
+        <w:t>PeerJ</w:t>
+      </w:r>
+      <w:proofErr w:type="spellEnd"/>
+      <w:r>
+        <w:rPr>
+          <w:rFonts w:ascii="Times New Roman" w:hAnsi="Times New Roman" w:cs="Times New Roman"/>
+        </w:rPr>
+        <w:t xml:space="preserve"> </w:t>
+      </w:r>
+      <w:proofErr w:type="spellStart"/>
+      <w:r>
+        <w:rPr>
+          <w:rFonts w:ascii="Times New Roman" w:hAnsi="Times New Roman" w:cs="Times New Roman"/>
+        </w:rPr>
+        <w:t>Comput</w:t>
+      </w:r>
+      <w:proofErr w:type="spellEnd"/>
+      <w:r>
+        <w:rPr>
+          <w:rFonts w:ascii="Times New Roman" w:hAnsi="Times New Roman" w:cs="Times New Roman"/>
+        </w:rPr>
+        <w:t xml:space="preserve"> Sci. 2023;9:e1516. Published 2023 Sep 1. doi:10.7717/peerj-cs.1516</w:t>
+      </w:r>
+      <w:r>
+        <w:rPr>
+          <w:rFonts w:ascii="Times New Roman" w:hAnsi="Times New Roman" w:cs="Times New Roman"/>
+        </w:rPr>
+        <w:t>.</w:t>
+      </w:r>
+    </w:p>
+    <w:p>
+      <w:pPr>
+        <w:pStyle w:val="ListParagraph"/>
+        <w:numPr>
+          <w:ilvl w:val="0"/>
+          <w:numId w:val="1"/>
+        </w:numPr>
+        <w:spacing w:line="276" w:lineRule="auto"/>
+        <w:rPr>
+          <w:rFonts w:ascii="Times New Roman" w:hAnsi="Times New Roman" w:cs="Times New Roman"/>
+        </w:rPr>
+      </w:pPr>
+      <w:r>
+        <w:rPr>
+          <w:rFonts w:ascii="Times New Roman" w:hAnsi="Times New Roman" w:cs="Times New Roman"/>
+        </w:rPr>
+        <w:t xml:space="preserve">Kumar et al., (2019). </w:t>
+      </w:r>
+      <w:proofErr w:type="spellStart"/>
+      <w:r>
+        <w:rPr>
+          <w:rFonts w:ascii="Times New Roman" w:hAnsi="Times New Roman" w:cs="Times New Roman"/>
+        </w:rPr>
+        <w:t>ArviZ</w:t>
+      </w:r>
+      <w:proofErr w:type="spellEnd"/>
+      <w:r>
+        <w:rPr>
+          <w:rFonts w:ascii="Times New Roman" w:hAnsi="Times New Roman" w:cs="Times New Roman"/>
+        </w:rPr>
+        <w:t xml:space="preserve"> a unified library for exploratory analysis of Bayesian models in Python. Journal of </w:t>
+      </w:r>
+      <w:proofErr w:type="gramStart"/>
+      <w:r>
+        <w:rPr>
+          <w:rFonts w:ascii="Times New Roman" w:hAnsi="Times New Roman" w:cs="Times New Roman"/>
+        </w:rPr>
+        <w:t>Open Source</w:t>
+      </w:r>
+      <w:proofErr w:type="gramEnd"/>
+      <w:r>
+        <w:rPr>
+          <w:rFonts w:ascii="Times New Roman" w:hAnsi="Times New Roman" w:cs="Times New Roman"/>
+        </w:rPr>
+        <w:t xml:space="preserve"> Software, 4(33), 1143,</w:t>
+      </w:r>
+      <w:r>
+        <w:rPr>
+          <w:rFonts w:ascii="Times New Roman" w:hAnsi="Times New Roman" w:cs="Times New Roman"/>
+        </w:rPr>
+        <w:t xml:space="preserve"> </w:t>
+      </w:r>
+      <w:r>
+        <w:rPr>
+          <w:rFonts w:ascii="Times New Roman" w:hAnsi="Times New Roman" w:cs="Times New Roman"/>
+        </w:rPr>
+        <w:t>https://doi.org/10.21105/joss.01143</w:t>
+      </w:r>
     </w:p>
     <w:sectPr>
       <w:pgSz w:w="12240" w:h="15840"/>
@@ -10064,6 +10531,103 @@
     </w:sectPr>
   </w:body>
 </w:document>
+</file>
+
+<file path=word/numbering.xml><?xml version="1.0" encoding="utf-8"?>
+<w:numbering xmlns:wpc="http://schemas.microsoft.com/office/word/2010/wordprocessingCanvas" xmlns:cx="http://schemas.microsoft.com/office/drawing/2014/chartex" xmlns:cx1="http://schemas.microsoft.com/office/drawing/2015/9/8/chartex" xmlns:cx2="http://schemas.microsoft.com/office/drawing/2015/10/21/chartex" xmlns:cx3="http://schemas.microsoft.com/office/drawing/2016/5/9/chartex" xmlns:cx4="http://schemas.microsoft.com/office/drawing/2016/5/10/chartex" xmlns:cx5="http://schemas.microsoft.com/office/drawing/2016/5/11/chartex" xmlns:cx6="http://schemas.microsoft.com/office/drawing/2016/5/12/chartex" xmlns:cx7="http://schemas.microsoft.com/office/drawing/2016/5/13/chartex" xmlns:cx8="http://schemas.microsoft.com/office/drawing/2016/5/14/chartex" xmlns:mc="http://schemas.openxmlformats.org/markup-compatibility/2006" xmlns:aink="http://schemas.microsoft.com/office/drawing/2016/ink" xmlns:am3d="http://schemas.microsoft.com/office/drawing/2017/model3d" xmlns:o="urn:schemas-microsoft-com:office:office" xmlns:oel="http://schemas.microsoft.com/office/2019/extlst" xmlns:r="http://schemas.openxmlformats.org/officeDocument/2006/relationships" xmlns:m="http://schemas.openxmlformats.org/officeDocument/2006/math" xmlns:v="urn:schemas-microsoft-com:vml" xmlns:wp14="http://schemas.microsoft.com/office/word/2010/wordprocessingDrawing" xmlns:wp="http://schemas.openxmlformats.org/drawingml/2006/wordprocessingDrawing" xmlns:w10="urn:schemas-microsoft-com:office:word" xmlns:w="http://schemas.openxmlformats.org/wordprocessingml/2006/main" xmlns:w14="http://schemas.microsoft.com/office/word/2010/wordml" xmlns:w15="http://schemas.microsoft.com/office/word/2012/wordml" xmlns:w16cex="http://schemas.microsoft.com/office/word/2018/wordml/cex" xmlns:w16cid="http://schemas.microsoft.com/office/word/2016/wordml/cid" xmlns:w16="http://schemas.microsoft.com/office/word/2018/wordml" xmlns:w16sdtdh="http://schemas.microsoft.com/office/word/2020/wordml/sdtdatahash" xmlns:w16se="http://schemas.microsoft.com/office/word/2015/wordml/symex" xmlns:wpg="http://schemas.microsoft.com/office/word/2010/wordprocessingGroup" xmlns:wpi="http://schemas.microsoft.com/office/word/2010/wordprocessingInk" xmlns:wne="http://schemas.microsoft.com/office/word/2006/wordml" xmlns:wps="http://schemas.microsoft.com/office/word/2010/wordprocessingShape" mc:Ignorable="w14 w15 w16se w16cid w16 w16cex w16sdtdh wp14">
+  <w:abstractNum w:abstractNumId="0" w15:restartNumberingAfterBreak="0">
+    <w:nsid w:val="29C46E4C"/>
+    <w:multiLevelType w:val="hybridMultilevel"/>
+    <w:tmpl w:val="9A5E8D2E"/>
+    <w:lvl w:ilvl="0" w:tplc="0409000F">
+      <w:start w:val="1"/>
+      <w:numFmt w:val="decimal"/>
+      <w:lvlText w:val="%1."/>
+      <w:lvlJc w:val="left"/>
+      <w:pPr>
+        <w:ind w:left="720" w:hanging="360"/>
+      </w:pPr>
+      <w:rPr>
+        <w:rFonts w:hint="default"/>
+      </w:rPr>
+    </w:lvl>
+    <w:lvl w:ilvl="1" w:tplc="04090019" w:tentative="1">
+      <w:start w:val="1"/>
+      <w:numFmt w:val="lowerLetter"/>
+      <w:lvlText w:val="%2."/>
+      <w:lvlJc w:val="left"/>
+      <w:pPr>
+        <w:ind w:left="1440" w:hanging="360"/>
+      </w:pPr>
+    </w:lvl>
+    <w:lvl w:ilvl="2" w:tplc="0409001B" w:tentative="1">
+      <w:start w:val="1"/>
+      <w:numFmt w:val="lowerRoman"/>
+      <w:lvlText w:val="%3."/>
+      <w:lvlJc w:val="right"/>
+      <w:pPr>
+        <w:ind w:left="2160" w:hanging="180"/>
+      </w:pPr>
+    </w:lvl>
+    <w:lvl w:ilvl="3" w:tplc="0409000F" w:tentative="1">
+      <w:start w:val="1"/>
+      <w:numFmt w:val="decimal"/>
+      <w:lvlText w:val="%4."/>
+      <w:lvlJc w:val="left"/>
+      <w:pPr>
+        <w:ind w:left="2880" w:hanging="360"/>
+      </w:pPr>
+    </w:lvl>
+    <w:lvl w:ilvl="4" w:tplc="04090019" w:tentative="1">
+      <w:start w:val="1"/>
+      <w:numFmt w:val="lowerLetter"/>
+      <w:lvlText w:val="%5."/>
+      <w:lvlJc w:val="left"/>
+      <w:pPr>
+        <w:ind w:left="3600" w:hanging="360"/>
+      </w:pPr>
+    </w:lvl>
+    <w:lvl w:ilvl="5" w:tplc="0409001B" w:tentative="1">
+      <w:start w:val="1"/>
+      <w:numFmt w:val="lowerRoman"/>
+      <w:lvlText w:val="%6."/>
+      <w:lvlJc w:val="right"/>
+      <w:pPr>
+        <w:ind w:left="4320" w:hanging="180"/>
+      </w:pPr>
+    </w:lvl>
+    <w:lvl w:ilvl="6" w:tplc="0409000F" w:tentative="1">
+      <w:start w:val="1"/>
+      <w:numFmt w:val="decimal"/>
+      <w:lvlText w:val="%7."/>
+      <w:lvlJc w:val="left"/>
+      <w:pPr>
+        <w:ind w:left="5040" w:hanging="360"/>
+      </w:pPr>
+    </w:lvl>
+    <w:lvl w:ilvl="7" w:tplc="04090019" w:tentative="1">
+      <w:start w:val="1"/>
+      <w:numFmt w:val="lowerLetter"/>
+      <w:lvlText w:val="%8."/>
+      <w:lvlJc w:val="left"/>
+      <w:pPr>
+        <w:ind w:left="5760" w:hanging="360"/>
+      </w:pPr>
+    </w:lvl>
+    <w:lvl w:ilvl="8" w:tplc="0409001B" w:tentative="1">
+      <w:start w:val="1"/>
+      <w:numFmt w:val="lowerRoman"/>
+      <w:lvlText w:val="%9."/>
+      <w:lvlJc w:val="right"/>
+      <w:pPr>
+        <w:ind w:left="6480" w:hanging="180"/>
+      </w:pPr>
+    </w:lvl>
+  </w:abstractNum>
+  <w:num w:numId="1" w16cid:durableId="2009408525">
+    <w:abstractNumId w:val="0"/>
+  </w:num>
+</w:numbering>
 </file>
 
 <file path=word/styles.xml><?xml version="1.0" encoding="utf-8"?>
@@ -10539,6 +11103,17 @@
       <w:shd w:val="clear" w:color="auto" w:fill="E1DFDD"/>
     </w:rPr>
   </w:style>
+  <w:style w:type="paragraph" w:styleId="ListParagraph">
+    <w:name w:val="List Paragraph"/>
+    <w:basedOn w:val="Normal"/>
+    <w:uiPriority w:val="34"/>
+    <w:qFormat/>
+    <w:rsid w:val="004B698F"/>
+    <w:pPr>
+      <w:ind w:left="720"/>
+      <w:contextualSpacing/>
+    </w:pPr>
+  </w:style>
 </w:styles>
 </file>
 

</xml_diff>